<commit_message>
pembaruan hingga view pdf kgb
</commit_message>
<xml_diff>
--- a/frontend/web/templates/surat_usulan_kenaikan_gaji_berkala.docx
+++ b/frontend/web/templates/surat_usulan_kenaikan_gaji_berkala.docx
@@ -1069,8 +1069,16 @@
               <w:jc w:val="both"/>
               <w:rPr>
                 <w:rFonts w:ascii="Arial" w:eastAsia="Times New Roman" w:hAnsi="Arial" w:cs="Arial"/>
-              </w:rPr>
-            </w:pPr>
+                <w:lang w:val="en-US"/>
+              </w:rPr>
+            </w:pPr>
+            <w:r>
+              <w:rPr>
+                <w:rFonts w:ascii="Arial" w:eastAsia="Times New Roman" w:hAnsi="Arial" w:cs="Arial"/>
+                <w:lang w:val="en-US"/>
+              </w:rPr>
+              <w:t>${nama_karyawan}</w:t>
+            </w:r>
           </w:p>
         </w:tc>
       </w:tr>
@@ -1166,8 +1174,16 @@
               <w:jc w:val="both"/>
               <w:rPr>
                 <w:rFonts w:ascii="Arial" w:eastAsia="Times New Roman" w:hAnsi="Arial" w:cs="Arial"/>
-              </w:rPr>
-            </w:pPr>
+                <w:lang w:val="en-US"/>
+              </w:rPr>
+            </w:pPr>
+            <w:r>
+              <w:rPr>
+                <w:rFonts w:ascii="Arial" w:eastAsia="Times New Roman" w:hAnsi="Arial" w:cs="Arial"/>
+                <w:lang w:val="en-US"/>
+              </w:rPr>
+              <w:t>${nip_karyawan}</w:t>
+            </w:r>
           </w:p>
         </w:tc>
       </w:tr>
@@ -1263,8 +1279,44 @@
               <w:jc w:val="both"/>
               <w:rPr>
                 <w:rFonts w:ascii="Arial" w:eastAsia="Times New Roman" w:hAnsi="Arial" w:cs="Arial"/>
-              </w:rPr>
-            </w:pPr>
+                <w:lang w:val="en-US"/>
+              </w:rPr>
+            </w:pPr>
+            <w:r>
+              <w:rPr>
+                <w:rFonts w:ascii="Arial" w:eastAsia="Times New Roman" w:hAnsi="Arial" w:cs="Arial"/>
+                <w:lang w:val="en-US"/>
+              </w:rPr>
+              <w:t>${pangkat}</w:t>
+            </w:r>
+            <w:r>
+              <w:rPr>
+                <w:rFonts w:ascii="Arial" w:eastAsia="Times New Roman" w:hAnsi="Arial" w:cs="Arial"/>
+                <w:lang w:val="en-US"/>
+              </w:rPr>
+              <w:t xml:space="preserve"> </w:t>
+            </w:r>
+            <w:r>
+              <w:rPr>
+                <w:rFonts w:ascii="Arial" w:eastAsia="Times New Roman" w:hAnsi="Arial" w:cs="Arial"/>
+                <w:lang w:val="en-US"/>
+              </w:rPr>
+              <w:t>/</w:t>
+            </w:r>
+            <w:r>
+              <w:rPr>
+                <w:rFonts w:ascii="Arial" w:eastAsia="Times New Roman" w:hAnsi="Arial" w:cs="Arial"/>
+                <w:lang w:val="en-US"/>
+              </w:rPr>
+              <w:t xml:space="preserve"> </w:t>
+            </w:r>
+            <w:r>
+              <w:rPr>
+                <w:rFonts w:ascii="Arial" w:eastAsia="Times New Roman" w:hAnsi="Arial" w:cs="Arial"/>
+                <w:lang w:val="en-US"/>
+              </w:rPr>
+              <w:t>${gol_ruang}</w:t>
+            </w:r>
           </w:p>
         </w:tc>
       </w:tr>
@@ -1465,8 +1517,16 @@
               <w:jc w:val="both"/>
               <w:rPr>
                 <w:rFonts w:ascii="Arial" w:eastAsia="Times New Roman" w:hAnsi="Arial" w:cs="Arial"/>
-              </w:rPr>
-            </w:pPr>
+                <w:lang w:val="en-US"/>
+              </w:rPr>
+            </w:pPr>
+            <w:r>
+              <w:rPr>
+                <w:rFonts w:ascii="Arial" w:eastAsia="Times New Roman" w:hAnsi="Arial" w:cs="Arial"/>
+                <w:lang w:val="en-US"/>
+              </w:rPr>
+              <w:t>${gaji_lama}</w:t>
+            </w:r>
           </w:p>
         </w:tc>
       </w:tr>
@@ -1979,6 +2039,13 @@
                 <w:rFonts w:ascii="Arial" w:eastAsia="Times New Roman" w:hAnsi="Arial" w:cs="Arial"/>
               </w:rPr>
             </w:pPr>
+            <w:r>
+              <w:rPr>
+                <w:rFonts w:ascii="Arial" w:eastAsia="Times New Roman" w:hAnsi="Arial" w:cs="Arial"/>
+                <w:lang w:val="en-US"/>
+              </w:rPr>
+              <w:t>${tanggal_kenaikan}</w:t>
+            </w:r>
           </w:p>
         </w:tc>
       </w:tr>
@@ -2148,8 +2215,16 @@
               <w:jc w:val="both"/>
               <w:rPr>
                 <w:rFonts w:ascii="Arial" w:eastAsia="Times New Roman" w:hAnsi="Arial" w:cs="Arial"/>
-              </w:rPr>
-            </w:pPr>
+                <w:lang w:val="en-US"/>
+              </w:rPr>
+            </w:pPr>
+            <w:r>
+              <w:rPr>
+                <w:rFonts w:ascii="Arial" w:eastAsia="Times New Roman" w:hAnsi="Arial" w:cs="Arial"/>
+                <w:lang w:val="en-US"/>
+              </w:rPr>
+              <w:t>${mkg}</w:t>
+            </w:r>
           </w:p>
         </w:tc>
       </w:tr>
@@ -2309,8 +2384,16 @@
               <w:jc w:val="both"/>
               <w:rPr>
                 <w:rFonts w:ascii="Arial" w:eastAsia="Times New Roman" w:hAnsi="Arial" w:cs="Arial"/>
-              </w:rPr>
-            </w:pPr>
+                <w:lang w:val="en-US"/>
+              </w:rPr>
+            </w:pPr>
+            <w:r>
+              <w:rPr>
+                <w:rFonts w:ascii="Arial" w:eastAsia="Times New Roman" w:hAnsi="Arial" w:cs="Arial"/>
+                <w:lang w:val="en-US"/>
+              </w:rPr>
+              <w:t>${gaji_baru}</w:t>
+            </w:r>
           </w:p>
         </w:tc>
       </w:tr>
@@ -2404,8 +2487,16 @@
               <w:jc w:val="both"/>
               <w:rPr>
                 <w:rFonts w:ascii="Arial" w:eastAsia="Times New Roman" w:hAnsi="Arial" w:cs="Arial"/>
-              </w:rPr>
-            </w:pPr>
+                <w:lang w:val="en-US"/>
+              </w:rPr>
+            </w:pPr>
+            <w:r>
+              <w:rPr>
+                <w:rFonts w:ascii="Arial" w:eastAsia="Times New Roman" w:hAnsi="Arial" w:cs="Arial"/>
+                <w:lang w:val="en-US"/>
+              </w:rPr>
+              <w:t>${mkg}</w:t>
+            </w:r>
           </w:p>
         </w:tc>
       </w:tr>
@@ -2499,8 +2590,16 @@
               <w:jc w:val="both"/>
               <w:rPr>
                 <w:rFonts w:ascii="Arial" w:eastAsia="Times New Roman" w:hAnsi="Arial" w:cs="Arial"/>
-              </w:rPr>
-            </w:pPr>
+                <w:lang w:val="en-US"/>
+              </w:rPr>
+            </w:pPr>
+            <w:r>
+              <w:rPr>
+                <w:rFonts w:ascii="Arial" w:eastAsia="Times New Roman" w:hAnsi="Arial" w:cs="Arial"/>
+                <w:lang w:val="en-US"/>
+              </w:rPr>
+              <w:t>${gol_ruang}</w:t>
+            </w:r>
           </w:p>
         </w:tc>
       </w:tr>
@@ -2594,8 +2693,16 @@
               <w:jc w:val="both"/>
               <w:rPr>
                 <w:rFonts w:ascii="Arial" w:eastAsia="Times New Roman" w:hAnsi="Arial" w:cs="Arial"/>
-              </w:rPr>
-            </w:pPr>
+                <w:lang w:val="en-US"/>
+              </w:rPr>
+            </w:pPr>
+            <w:r>
+              <w:rPr>
+                <w:rFonts w:ascii="Arial" w:eastAsia="Times New Roman" w:hAnsi="Arial" w:cs="Arial"/>
+                <w:lang w:val="en-US"/>
+              </w:rPr>
+              <w:t>${tanggal_kenaikan}</w:t>
+            </w:r>
           </w:p>
         </w:tc>
       </w:tr>
@@ -2702,8 +2809,16 @@
               <w:jc w:val="both"/>
               <w:rPr>
                 <w:rFonts w:ascii="Arial" w:eastAsia="Times New Roman" w:hAnsi="Arial" w:cs="Arial"/>
-              </w:rPr>
-            </w:pPr>
+                <w:lang w:val="en-US"/>
+              </w:rPr>
+            </w:pPr>
+            <w:r>
+              <w:rPr>
+                <w:rFonts w:ascii="Arial" w:eastAsia="Times New Roman" w:hAnsi="Arial" w:cs="Arial"/>
+                <w:lang w:val="en-US"/>
+              </w:rPr>
+              <w:t>${tanggal_kenaikan_berikutnya}</w:t>
+            </w:r>
           </w:p>
         </w:tc>
       </w:tr>
@@ -3609,6 +3724,7 @@
     <w:lsdException w:name="HTML Sample" w:semiHidden="1" w:unhideWhenUsed="1"/>
     <w:lsdException w:name="HTML Typewriter" w:semiHidden="1" w:unhideWhenUsed="1"/>
     <w:lsdException w:name="HTML Variable" w:semiHidden="1" w:unhideWhenUsed="1"/>
+    <w:lsdException w:name="Normal Table" w:semiHidden="1" w:unhideWhenUsed="1"/>
     <w:lsdException w:name="annotation subject" w:semiHidden="1" w:unhideWhenUsed="1"/>
     <w:lsdException w:name="No List" w:semiHidden="1" w:unhideWhenUsed="1"/>
     <w:lsdException w:name="Outline List 1" w:semiHidden="1" w:unhideWhenUsed="1"/>
@@ -3651,8 +3767,11 @@
     <w:lsdException w:name="Table Contemporary" w:semiHidden="1" w:unhideWhenUsed="1"/>
     <w:lsdException w:name="Table Elegant" w:semiHidden="1" w:unhideWhenUsed="1"/>
     <w:lsdException w:name="Table Professional" w:semiHidden="1" w:unhideWhenUsed="1"/>
+    <w:lsdException w:name="Table Subtle 1" w:semiHidden="1" w:unhideWhenUsed="1"/>
     <w:lsdException w:name="Table Subtle 2" w:semiHidden="1" w:unhideWhenUsed="1"/>
     <w:lsdException w:name="Table Web 1" w:semiHidden="1" w:unhideWhenUsed="1"/>
+    <w:lsdException w:name="Table Web 2" w:semiHidden="1" w:unhideWhenUsed="1"/>
+    <w:lsdException w:name="Table Web 3" w:semiHidden="1" w:unhideWhenUsed="1"/>
     <w:lsdException w:name="Balloon Text" w:semiHidden="1" w:unhideWhenUsed="1"/>
     <w:lsdException w:name="Table Grid" w:uiPriority="39"/>
     <w:lsdException w:name="Table Theme" w:semiHidden="1" w:unhideWhenUsed="1"/>

</xml_diff>

<commit_message>
perbaikan bug saat upload pdf kgb
</commit_message>
<xml_diff>
--- a/frontend/web/templates/surat_usulan_kenaikan_gaji_berkala.docx
+++ b/frontend/web/templates/surat_usulan_kenaikan_gaji_berkala.docx
@@ -1301,14 +1301,7 @@
                 <w:rFonts w:ascii="Arial" w:eastAsia="Times New Roman" w:hAnsi="Arial" w:cs="Arial"/>
                 <w:lang w:val="en-US"/>
               </w:rPr>
-              <w:t>/</w:t>
-            </w:r>
-            <w:r>
-              <w:rPr>
-                <w:rFonts w:ascii="Arial" w:eastAsia="Times New Roman" w:hAnsi="Arial" w:cs="Arial"/>
-                <w:lang w:val="en-US"/>
-              </w:rPr>
-              <w:t xml:space="preserve"> </w:t>
+              <w:t>(</w:t>
             </w:r>
             <w:r>
               <w:rPr>
@@ -1316,6 +1309,13 @@
                 <w:lang w:val="en-US"/>
               </w:rPr>
               <w:t>${gol_ruang}</w:t>
+            </w:r>
+            <w:r>
+              <w:rPr>
+                <w:rFonts w:ascii="Arial" w:eastAsia="Times New Roman" w:hAnsi="Arial" w:cs="Arial"/>
+                <w:lang w:val="en-US"/>
+              </w:rPr>
+              <w:t>)</w:t>
             </w:r>
           </w:p>
         </w:tc>

</xml_diff>